<commit_message>
Quitando lo inceseario del documento de Requisitos
</commit_message>
<xml_diff>
--- a/Desarrollo/RP/Requisitos/RP-DER5.docx
+++ b/Desarrollo/RP/Requisitos/RP-DER5.docx
@@ -1,6 +1,6 @@
 
 <file path=word/document.xml><?xml version="1.0" encoding="utf-8"?>
-<w:document xmlns:wpc="http://schemas.microsoft.com/office/word/2010/wordprocessingCanvas" xmlns:cx="http://schemas.microsoft.com/office/drawing/2014/chartex" xmlns:cx1="http://schemas.microsoft.com/office/drawing/2015/9/8/chartex" xmlns:cx2="http://schemas.microsoft.com/office/drawing/2015/10/21/chartex" xmlns:cx3="http://schemas.microsoft.com/office/drawing/2016/5/9/chartex" xmlns:cx4="http://schemas.microsoft.com/office/drawing/2016/5/10/chartex" xmlns:cx5="http://schemas.microsoft.com/office/drawing/2016/5/11/chartex" xmlns:cx6="http://schemas.microsoft.com/office/drawing/2016/5/12/chartex" xmlns:cx7="http://schemas.microsoft.com/office/drawing/2016/5/13/chartex" xmlns:cx8="http://schemas.microsoft.com/office/drawing/2016/5/14/chartex" xmlns:mc="http://schemas.openxmlformats.org/markup-compatibility/2006" xmlns:aink="http://schemas.microsoft.com/office/drawing/2016/ink" xmlns:am3d="http://schemas.microsoft.com/office/drawing/2017/model3d" xmlns:o="urn:schemas-microsoft-com:office:office" xmlns:oel="http://schemas.microsoft.com/office/2019/extlst" xmlns:r="http://schemas.openxmlformats.org/officeDocument/2006/relationships" xmlns:m="http://schemas.openxmlformats.org/officeDocument/2006/math" xmlns:v="urn:schemas-microsoft-com:vml" xmlns:wp14="http://schemas.microsoft.com/office/word/2010/wordprocessingDrawing" xmlns:wp="http://schemas.openxmlformats.org/drawingml/2006/wordprocessingDrawing" xmlns:w10="urn:schemas-microsoft-com:office:word" xmlns:w="http://schemas.openxmlformats.org/wordprocessingml/2006/main" xmlns:w14="http://schemas.microsoft.com/office/word/2010/wordml" xmlns:w15="http://schemas.microsoft.com/office/word/2012/wordml" xmlns:w16cex="http://schemas.microsoft.com/office/word/2018/wordml/cex" xmlns:w16cid="http://schemas.microsoft.com/office/word/2016/wordml/cid" xmlns:w16="http://schemas.microsoft.com/office/word/2018/wordml" xmlns:w16sdtdh="http://schemas.microsoft.com/office/word/2020/wordml/sdtdatahash" xmlns:w16se="http://schemas.microsoft.com/office/word/2015/wordml/symex" xmlns:wpg="http://schemas.microsoft.com/office/word/2010/wordprocessingGroup" xmlns:wpi="http://schemas.microsoft.com/office/word/2010/wordprocessingInk" xmlns:wne="http://schemas.microsoft.com/office/word/2006/wordml" xmlns:wps="http://schemas.microsoft.com/office/word/2010/wordprocessingShape" mc:Ignorable="w14 w15 w16se w16cid w16 w16cex w16sdtdh wp14">
+<w:document xmlns:wpc="http://schemas.microsoft.com/office/word/2010/wordprocessingCanvas" xmlns:cx="http://schemas.microsoft.com/office/drawing/2014/chartex" xmlns:cx1="http://schemas.microsoft.com/office/drawing/2015/9/8/chartex" xmlns:cx2="http://schemas.microsoft.com/office/drawing/2015/10/21/chartex" xmlns:cx3="http://schemas.microsoft.com/office/drawing/2016/5/9/chartex" xmlns:cx4="http://schemas.microsoft.com/office/drawing/2016/5/10/chartex" xmlns:cx5="http://schemas.microsoft.com/office/drawing/2016/5/11/chartex" xmlns:cx6="http://schemas.microsoft.com/office/drawing/2016/5/12/chartex" xmlns:cx7="http://schemas.microsoft.com/office/drawing/2016/5/13/chartex" xmlns:cx8="http://schemas.microsoft.com/office/drawing/2016/5/14/chartex" xmlns:mc="http://schemas.openxmlformats.org/markup-compatibility/2006" xmlns:aink="http://schemas.microsoft.com/office/drawing/2016/ink" xmlns:am3d="http://schemas.microsoft.com/office/drawing/2017/model3d" xmlns:o="urn:schemas-microsoft-com:office:office" xmlns:oel="http://schemas.microsoft.com/office/2019/extlst" xmlns:r="http://schemas.openxmlformats.org/officeDocument/2006/relationships" xmlns:m="http://schemas.openxmlformats.org/officeDocument/2006/math" xmlns:v="urn:schemas-microsoft-com:vml" xmlns:wp14="http://schemas.microsoft.com/office/word/2010/wordprocessingDrawing" xmlns:wp="http://schemas.openxmlformats.org/drawingml/2006/wordprocessingDrawing" xmlns:w10="urn:schemas-microsoft-com:office:word" xmlns:w="http://schemas.openxmlformats.org/wordprocessingml/2006/main" xmlns:w14="http://schemas.microsoft.com/office/word/2010/wordml" xmlns:w15="http://schemas.microsoft.com/office/word/2012/wordml" xmlns:w16cex="http://schemas.microsoft.com/office/word/2018/wordml/cex" xmlns:w16cid="http://schemas.microsoft.com/office/word/2016/wordml/cid" xmlns:w16="http://schemas.microsoft.com/office/word/2018/wordml" xmlns:w16du="http://schemas.microsoft.com/office/word/2023/wordml/word16du" xmlns:w16sdtdh="http://schemas.microsoft.com/office/word/2020/wordml/sdtdatahash" xmlns:w16se="http://schemas.microsoft.com/office/word/2015/wordml/symex" xmlns:wpg="http://schemas.microsoft.com/office/word/2010/wordprocessingGroup" xmlns:wpi="http://schemas.microsoft.com/office/word/2010/wordprocessingInk" xmlns:wne="http://schemas.microsoft.com/office/word/2006/wordml" xmlns:wps="http://schemas.microsoft.com/office/word/2010/wordprocessingShape" mc:Ignorable="w14 w15 w16se w16cid w16 w16cex w16sdtdh w16du wp14">
   <w:background w:color="FFFFFF"/>
   <w:body>
     <w:p>
@@ -1942,958 +1942,6 @@
           </w:hyperlink>
         </w:p>
         <w:p>
-          <w:pPr>
-            <w:pStyle w:val="TDC1"/>
-            <w:tabs>
-              <w:tab w:val="left" w:pos="480"/>
-              <w:tab w:val="right" w:leader="dot" w:pos="8494"/>
-            </w:tabs>
-            <w:rPr>
-              <w:rFonts w:asciiTheme="minorHAnsi" w:eastAsiaTheme="minorEastAsia" w:hAnsiTheme="minorHAnsi" w:cstheme="minorBidi"/>
-              <w:b w:val="0"/>
-              <w:bCs w:val="0"/>
-              <w:caps w:val="0"/>
-              <w:noProof/>
-              <w:sz w:val="22"/>
-              <w:szCs w:val="22"/>
-              <w:lang w:val="es-PE" w:eastAsia="es-PE"/>
-            </w:rPr>
-          </w:pPr>
-          <w:hyperlink w:anchor="_Toc132963165" w:history="1">
-            <w:r>
-              <w:rPr>
-                <w:rStyle w:val="Hipervnculo"/>
-                <w:noProof/>
-              </w:rPr>
-              <w:t>2.</w:t>
-            </w:r>
-            <w:r>
-              <w:rPr>
-                <w:rFonts w:asciiTheme="minorHAnsi" w:eastAsiaTheme="minorEastAsia" w:hAnsiTheme="minorHAnsi" w:cstheme="minorBidi"/>
-                <w:b w:val="0"/>
-                <w:bCs w:val="0"/>
-                <w:caps w:val="0"/>
-                <w:noProof/>
-                <w:sz w:val="22"/>
-                <w:szCs w:val="22"/>
-                <w:lang w:val="es-PE" w:eastAsia="es-PE"/>
-              </w:rPr>
-              <w:tab/>
-            </w:r>
-            <w:r>
-              <w:rPr>
-                <w:rStyle w:val="Hipervnculo"/>
-                <w:noProof/>
-                <w:lang w:val="es-PE"/>
-              </w:rPr>
-              <w:t>Descripción General</w:t>
-            </w:r>
-            <w:r>
-              <w:rPr>
-                <w:noProof/>
-                <w:webHidden/>
-              </w:rPr>
-              <w:tab/>
-            </w:r>
-            <w:r>
-              <w:rPr>
-                <w:noProof/>
-                <w:webHidden/>
-              </w:rPr>
-              <w:fldChar w:fldCharType="begin"/>
-            </w:r>
-            <w:r>
-              <w:rPr>
-                <w:noProof/>
-                <w:webHidden/>
-              </w:rPr>
-              <w:instrText xml:space="preserve"> PAGEREF _Toc132963165 \h </w:instrText>
-            </w:r>
-            <w:r>
-              <w:rPr>
-                <w:noProof/>
-                <w:webHidden/>
-              </w:rPr>
-            </w:r>
-            <w:r>
-              <w:rPr>
-                <w:noProof/>
-                <w:webHidden/>
-              </w:rPr>
-              <w:fldChar w:fldCharType="separate"/>
-            </w:r>
-            <w:r>
-              <w:rPr>
-                <w:noProof/>
-                <w:webHidden/>
-              </w:rPr>
-              <w:t>7</w:t>
-            </w:r>
-            <w:r>
-              <w:rPr>
-                <w:noProof/>
-                <w:webHidden/>
-              </w:rPr>
-              <w:fldChar w:fldCharType="end"/>
-            </w:r>
-          </w:hyperlink>
-        </w:p>
-        <w:p>
-          <w:pPr>
-            <w:pStyle w:val="TDC2"/>
-            <w:tabs>
-              <w:tab w:val="left" w:pos="480"/>
-              <w:tab w:val="right" w:leader="dot" w:pos="8494"/>
-            </w:tabs>
-            <w:rPr>
-              <w:rFonts w:asciiTheme="minorHAnsi" w:eastAsiaTheme="minorEastAsia" w:hAnsiTheme="minorHAnsi" w:cstheme="minorBidi"/>
-              <w:b w:val="0"/>
-              <w:bCs w:val="0"/>
-              <w:noProof/>
-              <w:sz w:val="22"/>
-              <w:szCs w:val="22"/>
-              <w:lang w:val="es-PE" w:eastAsia="es-PE"/>
-            </w:rPr>
-          </w:pPr>
-          <w:hyperlink w:anchor="_Toc132963166" w:history="1">
-            <w:r>
-              <w:rPr>
-                <w:rStyle w:val="Hipervnculo"/>
-                <w:noProof/>
-              </w:rPr>
-              <w:t>2.1</w:t>
-            </w:r>
-            <w:r>
-              <w:rPr>
-                <w:rFonts w:asciiTheme="minorHAnsi" w:eastAsiaTheme="minorEastAsia" w:hAnsiTheme="minorHAnsi" w:cstheme="minorBidi"/>
-                <w:b w:val="0"/>
-                <w:bCs w:val="0"/>
-                <w:noProof/>
-                <w:sz w:val="22"/>
-                <w:szCs w:val="22"/>
-                <w:lang w:val="es-PE" w:eastAsia="es-PE"/>
-              </w:rPr>
-              <w:tab/>
-            </w:r>
-            <w:r>
-              <w:rPr>
-                <w:rStyle w:val="Hipervnculo"/>
-                <w:noProof/>
-                <w:lang w:val="es-PE"/>
-              </w:rPr>
-              <w:t>Diagrama de Casos de Usos</w:t>
-            </w:r>
-            <w:r>
-              <w:rPr>
-                <w:noProof/>
-                <w:webHidden/>
-              </w:rPr>
-              <w:tab/>
-            </w:r>
-            <w:r>
-              <w:rPr>
-                <w:noProof/>
-                <w:webHidden/>
-              </w:rPr>
-              <w:fldChar w:fldCharType="begin"/>
-            </w:r>
-            <w:r>
-              <w:rPr>
-                <w:noProof/>
-                <w:webHidden/>
-              </w:rPr>
-              <w:instrText xml:space="preserve"> PAGEREF _Toc132963166 \h </w:instrText>
-            </w:r>
-            <w:r>
-              <w:rPr>
-                <w:noProof/>
-                <w:webHidden/>
-              </w:rPr>
-            </w:r>
-            <w:r>
-              <w:rPr>
-                <w:noProof/>
-                <w:webHidden/>
-              </w:rPr>
-              <w:fldChar w:fldCharType="separate"/>
-            </w:r>
-            <w:r>
-              <w:rPr>
-                <w:noProof/>
-                <w:webHidden/>
-              </w:rPr>
-              <w:t>7</w:t>
-            </w:r>
-            <w:r>
-              <w:rPr>
-                <w:noProof/>
-                <w:webHidden/>
-              </w:rPr>
-              <w:fldChar w:fldCharType="end"/>
-            </w:r>
-          </w:hyperlink>
-        </w:p>
-        <w:p>
-          <w:pPr>
-            <w:pStyle w:val="TDC2"/>
-            <w:tabs>
-              <w:tab w:val="left" w:pos="480"/>
-              <w:tab w:val="right" w:leader="dot" w:pos="8494"/>
-            </w:tabs>
-            <w:rPr>
-              <w:rFonts w:asciiTheme="minorHAnsi" w:eastAsiaTheme="minorEastAsia" w:hAnsiTheme="minorHAnsi" w:cstheme="minorBidi"/>
-              <w:b w:val="0"/>
-              <w:bCs w:val="0"/>
-              <w:noProof/>
-              <w:sz w:val="22"/>
-              <w:szCs w:val="22"/>
-              <w:lang w:val="es-PE" w:eastAsia="es-PE"/>
-            </w:rPr>
-          </w:pPr>
-          <w:hyperlink w:anchor="_Toc132963167" w:history="1">
-            <w:r>
-              <w:rPr>
-                <w:rStyle w:val="Hipervnculo"/>
-                <w:noProof/>
-              </w:rPr>
-              <w:t>2.2</w:t>
-            </w:r>
-            <w:r>
-              <w:rPr>
-                <w:rFonts w:asciiTheme="minorHAnsi" w:eastAsiaTheme="minorEastAsia" w:hAnsiTheme="minorHAnsi" w:cstheme="minorBidi"/>
-                <w:b w:val="0"/>
-                <w:bCs w:val="0"/>
-                <w:noProof/>
-                <w:sz w:val="22"/>
-                <w:szCs w:val="22"/>
-                <w:lang w:val="es-PE" w:eastAsia="es-PE"/>
-              </w:rPr>
-              <w:tab/>
-            </w:r>
-            <w:r>
-              <w:rPr>
-                <w:rStyle w:val="Hipervnculo"/>
-                <w:noProof/>
-                <w:lang w:val="es-PE"/>
-              </w:rPr>
-              <w:t>Descripción</w:t>
-            </w:r>
-            <w:r>
-              <w:rPr>
-                <w:noProof/>
-                <w:webHidden/>
-              </w:rPr>
-              <w:tab/>
-            </w:r>
-            <w:r>
-              <w:rPr>
-                <w:noProof/>
-                <w:webHidden/>
-              </w:rPr>
-              <w:fldChar w:fldCharType="begin"/>
-            </w:r>
-            <w:r>
-              <w:rPr>
-                <w:noProof/>
-                <w:webHidden/>
-              </w:rPr>
-              <w:instrText xml:space="preserve"> PAGEREF _Toc132963167 \h </w:instrText>
-            </w:r>
-            <w:r>
-              <w:rPr>
-                <w:noProof/>
-                <w:webHidden/>
-              </w:rPr>
-            </w:r>
-            <w:r>
-              <w:rPr>
-                <w:noProof/>
-                <w:webHidden/>
-              </w:rPr>
-              <w:fldChar w:fldCharType="separate"/>
-            </w:r>
-            <w:r>
-              <w:rPr>
-                <w:noProof/>
-                <w:webHidden/>
-              </w:rPr>
-              <w:t>7</w:t>
-            </w:r>
-            <w:r>
-              <w:rPr>
-                <w:noProof/>
-                <w:webHidden/>
-              </w:rPr>
-              <w:fldChar w:fldCharType="end"/>
-            </w:r>
-          </w:hyperlink>
-        </w:p>
-        <w:p>
-          <w:pPr>
-            <w:pStyle w:val="TDC2"/>
-            <w:tabs>
-              <w:tab w:val="left" w:pos="480"/>
-              <w:tab w:val="right" w:leader="dot" w:pos="8494"/>
-            </w:tabs>
-            <w:rPr>
-              <w:rFonts w:asciiTheme="minorHAnsi" w:eastAsiaTheme="minorEastAsia" w:hAnsiTheme="minorHAnsi" w:cstheme="minorBidi"/>
-              <w:b w:val="0"/>
-              <w:bCs w:val="0"/>
-              <w:noProof/>
-              <w:sz w:val="22"/>
-              <w:szCs w:val="22"/>
-              <w:lang w:val="es-PE" w:eastAsia="es-PE"/>
-            </w:rPr>
-          </w:pPr>
-          <w:hyperlink w:anchor="_Toc132963168" w:history="1">
-            <w:r>
-              <w:rPr>
-                <w:rStyle w:val="Hipervnculo"/>
-                <w:noProof/>
-              </w:rPr>
-              <w:t>2.3</w:t>
-            </w:r>
-            <w:r>
-              <w:rPr>
-                <w:rFonts w:asciiTheme="minorHAnsi" w:eastAsiaTheme="minorEastAsia" w:hAnsiTheme="minorHAnsi" w:cstheme="minorBidi"/>
-                <w:b w:val="0"/>
-                <w:bCs w:val="0"/>
-                <w:noProof/>
-                <w:sz w:val="22"/>
-                <w:szCs w:val="22"/>
-                <w:lang w:val="es-PE" w:eastAsia="es-PE"/>
-              </w:rPr>
-              <w:tab/>
-            </w:r>
-            <w:r>
-              <w:rPr>
-                <w:rStyle w:val="Hipervnculo"/>
-                <w:noProof/>
-                <w:lang w:val="es-PE"/>
-              </w:rPr>
-              <w:t>Actores</w:t>
-            </w:r>
-            <w:r>
-              <w:rPr>
-                <w:noProof/>
-                <w:webHidden/>
-              </w:rPr>
-              <w:tab/>
-            </w:r>
-            <w:r>
-              <w:rPr>
-                <w:noProof/>
-                <w:webHidden/>
-              </w:rPr>
-              <w:fldChar w:fldCharType="begin"/>
-            </w:r>
-            <w:r>
-              <w:rPr>
-                <w:noProof/>
-                <w:webHidden/>
-              </w:rPr>
-              <w:instrText xml:space="preserve"> PAGEREF _Toc132963168 \h </w:instrText>
-            </w:r>
-            <w:r>
-              <w:rPr>
-                <w:noProof/>
-                <w:webHidden/>
-              </w:rPr>
-            </w:r>
-            <w:r>
-              <w:rPr>
-                <w:noProof/>
-                <w:webHidden/>
-              </w:rPr>
-              <w:fldChar w:fldCharType="separate"/>
-            </w:r>
-            <w:r>
-              <w:rPr>
-                <w:noProof/>
-                <w:webHidden/>
-              </w:rPr>
-              <w:t>7</w:t>
-            </w:r>
-            <w:r>
-              <w:rPr>
-                <w:noProof/>
-                <w:webHidden/>
-              </w:rPr>
-              <w:fldChar w:fldCharType="end"/>
-            </w:r>
-          </w:hyperlink>
-        </w:p>
-        <w:p>
-          <w:pPr>
-            <w:pStyle w:val="TDC2"/>
-            <w:tabs>
-              <w:tab w:val="left" w:pos="480"/>
-              <w:tab w:val="right" w:leader="dot" w:pos="8494"/>
-            </w:tabs>
-            <w:rPr>
-              <w:rFonts w:asciiTheme="minorHAnsi" w:eastAsiaTheme="minorEastAsia" w:hAnsiTheme="minorHAnsi" w:cstheme="minorBidi"/>
-              <w:b w:val="0"/>
-              <w:bCs w:val="0"/>
-              <w:noProof/>
-              <w:sz w:val="22"/>
-              <w:szCs w:val="22"/>
-              <w:lang w:val="es-PE" w:eastAsia="es-PE"/>
-            </w:rPr>
-          </w:pPr>
-          <w:hyperlink w:anchor="_Toc132963169" w:history="1">
-            <w:r>
-              <w:rPr>
-                <w:rStyle w:val="Hipervnculo"/>
-                <w:noProof/>
-              </w:rPr>
-              <w:t>2.4</w:t>
-            </w:r>
-            <w:r>
-              <w:rPr>
-                <w:rFonts w:asciiTheme="minorHAnsi" w:eastAsiaTheme="minorEastAsia" w:hAnsiTheme="minorHAnsi" w:cstheme="minorBidi"/>
-                <w:b w:val="0"/>
-                <w:bCs w:val="0"/>
-                <w:noProof/>
-                <w:sz w:val="22"/>
-                <w:szCs w:val="22"/>
-                <w:lang w:val="es-PE" w:eastAsia="es-PE"/>
-              </w:rPr>
-              <w:tab/>
-            </w:r>
-            <w:r>
-              <w:rPr>
-                <w:rStyle w:val="Hipervnculo"/>
-                <w:noProof/>
-                <w:lang w:val="es-PE"/>
-              </w:rPr>
-              <w:t>Precondiciones</w:t>
-            </w:r>
-            <w:r>
-              <w:rPr>
-                <w:noProof/>
-                <w:webHidden/>
-              </w:rPr>
-              <w:tab/>
-            </w:r>
-            <w:r>
-              <w:rPr>
-                <w:noProof/>
-                <w:webHidden/>
-              </w:rPr>
-              <w:fldChar w:fldCharType="begin"/>
-            </w:r>
-            <w:r>
-              <w:rPr>
-                <w:noProof/>
-                <w:webHidden/>
-              </w:rPr>
-              <w:instrText xml:space="preserve"> PAGEREF _Toc132963169 \h </w:instrText>
-            </w:r>
-            <w:r>
-              <w:rPr>
-                <w:noProof/>
-                <w:webHidden/>
-              </w:rPr>
-            </w:r>
-            <w:r>
-              <w:rPr>
-                <w:noProof/>
-                <w:webHidden/>
-              </w:rPr>
-              <w:fldChar w:fldCharType="separate"/>
-            </w:r>
-            <w:r>
-              <w:rPr>
-                <w:noProof/>
-                <w:webHidden/>
-              </w:rPr>
-              <w:t>7</w:t>
-            </w:r>
-            <w:r>
-              <w:rPr>
-                <w:noProof/>
-                <w:webHidden/>
-              </w:rPr>
-              <w:fldChar w:fldCharType="end"/>
-            </w:r>
-          </w:hyperlink>
-        </w:p>
-        <w:p>
-          <w:pPr>
-            <w:pStyle w:val="TDC2"/>
-            <w:tabs>
-              <w:tab w:val="left" w:pos="480"/>
-              <w:tab w:val="right" w:leader="dot" w:pos="8494"/>
-            </w:tabs>
-            <w:rPr>
-              <w:rFonts w:asciiTheme="minorHAnsi" w:eastAsiaTheme="minorEastAsia" w:hAnsiTheme="minorHAnsi" w:cstheme="minorBidi"/>
-              <w:b w:val="0"/>
-              <w:bCs w:val="0"/>
-              <w:noProof/>
-              <w:sz w:val="22"/>
-              <w:szCs w:val="22"/>
-              <w:lang w:val="es-PE" w:eastAsia="es-PE"/>
-            </w:rPr>
-          </w:pPr>
-          <w:hyperlink w:anchor="_Toc132963170" w:history="1">
-            <w:r>
-              <w:rPr>
-                <w:rStyle w:val="Hipervnculo"/>
-                <w:noProof/>
-              </w:rPr>
-              <w:t>2.5</w:t>
-            </w:r>
-            <w:r>
-              <w:rPr>
-                <w:rFonts w:asciiTheme="minorHAnsi" w:eastAsiaTheme="minorEastAsia" w:hAnsiTheme="minorHAnsi" w:cstheme="minorBidi"/>
-                <w:b w:val="0"/>
-                <w:bCs w:val="0"/>
-                <w:noProof/>
-                <w:sz w:val="22"/>
-                <w:szCs w:val="22"/>
-                <w:lang w:val="es-PE" w:eastAsia="es-PE"/>
-              </w:rPr>
-              <w:tab/>
-            </w:r>
-            <w:r>
-              <w:rPr>
-                <w:rStyle w:val="Hipervnculo"/>
-                <w:noProof/>
-                <w:lang w:val="es-PE"/>
-              </w:rPr>
-              <w:t>Pos Condiciones</w:t>
-            </w:r>
-            <w:r>
-              <w:rPr>
-                <w:noProof/>
-                <w:webHidden/>
-              </w:rPr>
-              <w:tab/>
-            </w:r>
-            <w:r>
-              <w:rPr>
-                <w:noProof/>
-                <w:webHidden/>
-              </w:rPr>
-              <w:fldChar w:fldCharType="begin"/>
-            </w:r>
-            <w:r>
-              <w:rPr>
-                <w:noProof/>
-                <w:webHidden/>
-              </w:rPr>
-              <w:instrText xml:space="preserve"> PAGEREF _Toc132963170 \h </w:instrText>
-            </w:r>
-            <w:r>
-              <w:rPr>
-                <w:noProof/>
-                <w:webHidden/>
-              </w:rPr>
-            </w:r>
-            <w:r>
-              <w:rPr>
-                <w:noProof/>
-                <w:webHidden/>
-              </w:rPr>
-              <w:fldChar w:fldCharType="separate"/>
-            </w:r>
-            <w:r>
-              <w:rPr>
-                <w:noProof/>
-                <w:webHidden/>
-              </w:rPr>
-              <w:t>8</w:t>
-            </w:r>
-            <w:r>
-              <w:rPr>
-                <w:noProof/>
-                <w:webHidden/>
-              </w:rPr>
-              <w:fldChar w:fldCharType="end"/>
-            </w:r>
-          </w:hyperlink>
-        </w:p>
-        <w:p>
-          <w:pPr>
-            <w:pStyle w:val="TDC2"/>
-            <w:tabs>
-              <w:tab w:val="left" w:pos="480"/>
-              <w:tab w:val="right" w:leader="dot" w:pos="8494"/>
-            </w:tabs>
-            <w:rPr>
-              <w:rFonts w:asciiTheme="minorHAnsi" w:eastAsiaTheme="minorEastAsia" w:hAnsiTheme="minorHAnsi" w:cstheme="minorBidi"/>
-              <w:b w:val="0"/>
-              <w:bCs w:val="0"/>
-              <w:noProof/>
-              <w:sz w:val="22"/>
-              <w:szCs w:val="22"/>
-              <w:lang w:val="es-PE" w:eastAsia="es-PE"/>
-            </w:rPr>
-          </w:pPr>
-          <w:hyperlink w:anchor="_Toc132963171" w:history="1">
-            <w:r>
-              <w:rPr>
-                <w:rStyle w:val="Hipervnculo"/>
-                <w:noProof/>
-              </w:rPr>
-              <w:t>2.6</w:t>
-            </w:r>
-            <w:r>
-              <w:rPr>
-                <w:rFonts w:asciiTheme="minorHAnsi" w:eastAsiaTheme="minorEastAsia" w:hAnsiTheme="minorHAnsi" w:cstheme="minorBidi"/>
-                <w:b w:val="0"/>
-                <w:bCs w:val="0"/>
-                <w:noProof/>
-                <w:sz w:val="22"/>
-                <w:szCs w:val="22"/>
-                <w:lang w:val="es-PE" w:eastAsia="es-PE"/>
-              </w:rPr>
-              <w:tab/>
-            </w:r>
-            <w:r>
-              <w:rPr>
-                <w:rStyle w:val="Hipervnculo"/>
-                <w:noProof/>
-                <w:lang w:val="es-PE"/>
-              </w:rPr>
-              <w:t>Flujo Básico</w:t>
-            </w:r>
-            <w:r>
-              <w:rPr>
-                <w:noProof/>
-                <w:webHidden/>
-              </w:rPr>
-              <w:tab/>
-            </w:r>
-            <w:r>
-              <w:rPr>
-                <w:noProof/>
-                <w:webHidden/>
-              </w:rPr>
-              <w:fldChar w:fldCharType="begin"/>
-            </w:r>
-            <w:r>
-              <w:rPr>
-                <w:noProof/>
-                <w:webHidden/>
-              </w:rPr>
-              <w:instrText xml:space="preserve"> PAGEREF _Toc132963171 \h </w:instrText>
-            </w:r>
-            <w:r>
-              <w:rPr>
-                <w:noProof/>
-                <w:webHidden/>
-              </w:rPr>
-            </w:r>
-            <w:r>
-              <w:rPr>
-                <w:noProof/>
-                <w:webHidden/>
-              </w:rPr>
-              <w:fldChar w:fldCharType="separate"/>
-            </w:r>
-            <w:r>
-              <w:rPr>
-                <w:noProof/>
-                <w:webHidden/>
-              </w:rPr>
-              <w:t>8</w:t>
-            </w:r>
-            <w:r>
-              <w:rPr>
-                <w:noProof/>
-                <w:webHidden/>
-              </w:rPr>
-              <w:fldChar w:fldCharType="end"/>
-            </w:r>
-          </w:hyperlink>
-        </w:p>
-        <w:p>
-          <w:pPr>
-            <w:pStyle w:val="TDC2"/>
-            <w:tabs>
-              <w:tab w:val="left" w:pos="480"/>
-              <w:tab w:val="right" w:leader="dot" w:pos="8494"/>
-            </w:tabs>
-            <w:rPr>
-              <w:rFonts w:asciiTheme="minorHAnsi" w:eastAsiaTheme="minorEastAsia" w:hAnsiTheme="minorHAnsi" w:cstheme="minorBidi"/>
-              <w:b w:val="0"/>
-              <w:bCs w:val="0"/>
-              <w:noProof/>
-              <w:sz w:val="22"/>
-              <w:szCs w:val="22"/>
-              <w:lang w:val="es-PE" w:eastAsia="es-PE"/>
-            </w:rPr>
-          </w:pPr>
-          <w:hyperlink w:anchor="_Toc132963172" w:history="1">
-            <w:r>
-              <w:rPr>
-                <w:rStyle w:val="Hipervnculo"/>
-                <w:noProof/>
-              </w:rPr>
-              <w:t>2.7</w:t>
-            </w:r>
-            <w:r>
-              <w:rPr>
-                <w:rFonts w:asciiTheme="minorHAnsi" w:eastAsiaTheme="minorEastAsia" w:hAnsiTheme="minorHAnsi" w:cstheme="minorBidi"/>
-                <w:b w:val="0"/>
-                <w:bCs w:val="0"/>
-                <w:noProof/>
-                <w:sz w:val="22"/>
-                <w:szCs w:val="22"/>
-                <w:lang w:val="es-PE" w:eastAsia="es-PE"/>
-              </w:rPr>
-              <w:tab/>
-            </w:r>
-            <w:r>
-              <w:rPr>
-                <w:rStyle w:val="Hipervnculo"/>
-                <w:noProof/>
-                <w:lang w:val="es-PE"/>
-              </w:rPr>
-              <w:t>Excepciones</w:t>
-            </w:r>
-            <w:r>
-              <w:rPr>
-                <w:noProof/>
-                <w:webHidden/>
-              </w:rPr>
-              <w:tab/>
-            </w:r>
-            <w:r>
-              <w:rPr>
-                <w:noProof/>
-                <w:webHidden/>
-              </w:rPr>
-              <w:fldChar w:fldCharType="begin"/>
-            </w:r>
-            <w:r>
-              <w:rPr>
-                <w:noProof/>
-                <w:webHidden/>
-              </w:rPr>
-              <w:instrText xml:space="preserve"> PAGEREF _Toc132963172 \h </w:instrText>
-            </w:r>
-            <w:r>
-              <w:rPr>
-                <w:noProof/>
-                <w:webHidden/>
-              </w:rPr>
-            </w:r>
-            <w:r>
-              <w:rPr>
-                <w:noProof/>
-                <w:webHidden/>
-              </w:rPr>
-              <w:fldChar w:fldCharType="separate"/>
-            </w:r>
-            <w:r>
-              <w:rPr>
-                <w:noProof/>
-                <w:webHidden/>
-              </w:rPr>
-              <w:t>8</w:t>
-            </w:r>
-            <w:r>
-              <w:rPr>
-                <w:noProof/>
-                <w:webHidden/>
-              </w:rPr>
-              <w:fldChar w:fldCharType="end"/>
-            </w:r>
-          </w:hyperlink>
-        </w:p>
-        <w:p>
-          <w:pPr>
-            <w:pStyle w:val="TDC2"/>
-            <w:tabs>
-              <w:tab w:val="left" w:pos="480"/>
-              <w:tab w:val="right" w:leader="dot" w:pos="8494"/>
-            </w:tabs>
-            <w:rPr>
-              <w:rFonts w:asciiTheme="minorHAnsi" w:eastAsiaTheme="minorEastAsia" w:hAnsiTheme="minorHAnsi" w:cstheme="minorBidi"/>
-              <w:b w:val="0"/>
-              <w:bCs w:val="0"/>
-              <w:noProof/>
-              <w:sz w:val="22"/>
-              <w:szCs w:val="22"/>
-              <w:lang w:val="es-PE" w:eastAsia="es-PE"/>
-            </w:rPr>
-          </w:pPr>
-          <w:hyperlink w:anchor="_Toc132963173" w:history="1">
-            <w:r>
-              <w:rPr>
-                <w:rStyle w:val="Hipervnculo"/>
-                <w:noProof/>
-              </w:rPr>
-              <w:t>2.8</w:t>
-            </w:r>
-            <w:r>
-              <w:rPr>
-                <w:rFonts w:asciiTheme="minorHAnsi" w:eastAsiaTheme="minorEastAsia" w:hAnsiTheme="minorHAnsi" w:cstheme="minorBidi"/>
-                <w:b w:val="0"/>
-                <w:bCs w:val="0"/>
-                <w:noProof/>
-                <w:sz w:val="22"/>
-                <w:szCs w:val="22"/>
-                <w:lang w:val="es-PE" w:eastAsia="es-PE"/>
-              </w:rPr>
-              <w:tab/>
-            </w:r>
-            <w:r>
-              <w:rPr>
-                <w:rStyle w:val="Hipervnculo"/>
-                <w:noProof/>
-                <w:lang w:val="es-PE"/>
-              </w:rPr>
-              <w:t>Prototipos visuales</w:t>
-            </w:r>
-            <w:r>
-              <w:rPr>
-                <w:noProof/>
-                <w:webHidden/>
-              </w:rPr>
-              <w:tab/>
-            </w:r>
-            <w:r>
-              <w:rPr>
-                <w:noProof/>
-                <w:webHidden/>
-              </w:rPr>
-              <w:fldChar w:fldCharType="begin"/>
-            </w:r>
-            <w:r>
-              <w:rPr>
-                <w:noProof/>
-                <w:webHidden/>
-              </w:rPr>
-              <w:instrText xml:space="preserve"> PAGEREF _Toc132963173 \h </w:instrText>
-            </w:r>
-            <w:r>
-              <w:rPr>
-                <w:noProof/>
-                <w:webHidden/>
-              </w:rPr>
-            </w:r>
-            <w:r>
-              <w:rPr>
-                <w:noProof/>
-                <w:webHidden/>
-              </w:rPr>
-              <w:fldChar w:fldCharType="separate"/>
-            </w:r>
-            <w:r>
-              <w:rPr>
-                <w:noProof/>
-                <w:webHidden/>
-              </w:rPr>
-              <w:t>9</w:t>
-            </w:r>
-            <w:r>
-              <w:rPr>
-                <w:noProof/>
-                <w:webHidden/>
-              </w:rPr>
-              <w:fldChar w:fldCharType="end"/>
-            </w:r>
-          </w:hyperlink>
-        </w:p>
-        <w:p>
-          <w:pPr>
-            <w:pStyle w:val="TDC2"/>
-            <w:tabs>
-              <w:tab w:val="left" w:pos="480"/>
-              <w:tab w:val="right" w:leader="dot" w:pos="8494"/>
-            </w:tabs>
-            <w:rPr>
-              <w:rFonts w:asciiTheme="minorHAnsi" w:eastAsiaTheme="minorEastAsia" w:hAnsiTheme="minorHAnsi" w:cstheme="minorBidi"/>
-              <w:b w:val="0"/>
-              <w:bCs w:val="0"/>
-              <w:noProof/>
-              <w:sz w:val="22"/>
-              <w:szCs w:val="22"/>
-              <w:lang w:val="es-PE" w:eastAsia="es-PE"/>
-            </w:rPr>
-          </w:pPr>
-          <w:hyperlink w:anchor="_Toc132963174" w:history="1">
-            <w:r>
-              <w:rPr>
-                <w:rStyle w:val="Hipervnculo"/>
-                <w:noProof/>
-              </w:rPr>
-              <w:t>2.9</w:t>
-            </w:r>
-            <w:r>
-              <w:rPr>
-                <w:rFonts w:asciiTheme="minorHAnsi" w:eastAsiaTheme="minorEastAsia" w:hAnsiTheme="minorHAnsi" w:cstheme="minorBidi"/>
-                <w:b w:val="0"/>
-                <w:bCs w:val="0"/>
-                <w:noProof/>
-                <w:sz w:val="22"/>
-                <w:szCs w:val="22"/>
-                <w:lang w:val="es-PE" w:eastAsia="es-PE"/>
-              </w:rPr>
-              <w:tab/>
-            </w:r>
-            <w:r>
-              <w:rPr>
-                <w:rStyle w:val="Hipervnculo"/>
-                <w:noProof/>
-                <w:lang w:val="es-PE"/>
-              </w:rPr>
-              <w:t>Requerimientos no funcionales</w:t>
-            </w:r>
-            <w:r>
-              <w:rPr>
-                <w:noProof/>
-                <w:webHidden/>
-              </w:rPr>
-              <w:tab/>
-            </w:r>
-            <w:r>
-              <w:rPr>
-                <w:noProof/>
-                <w:webHidden/>
-              </w:rPr>
-              <w:fldChar w:fldCharType="begin"/>
-            </w:r>
-            <w:r>
-              <w:rPr>
-                <w:noProof/>
-                <w:webHidden/>
-              </w:rPr>
-              <w:instrText xml:space="preserve"> PAGEREF _Toc132963174 \h </w:instrText>
-            </w:r>
-            <w:r>
-              <w:rPr>
-                <w:noProof/>
-                <w:webHidden/>
-              </w:rPr>
-            </w:r>
-            <w:r>
-              <w:rPr>
-                <w:noProof/>
-                <w:webHidden/>
-              </w:rPr>
-              <w:fldChar w:fldCharType="separate"/>
-            </w:r>
-            <w:r>
-              <w:rPr>
-                <w:noProof/>
-                <w:webHidden/>
-              </w:rPr>
-              <w:t>9</w:t>
-            </w:r>
-            <w:r>
-              <w:rPr>
-                <w:noProof/>
-                <w:webHidden/>
-              </w:rPr>
-              <w:fldChar w:fldCharType="end"/>
-            </w:r>
-          </w:hyperlink>
-        </w:p>
-        <w:p>
           <w:r>
             <w:rPr>
               <w:b/>
@@ -3224,78 +2272,32 @@
     </w:p>
     <w:p>
       <w:pPr>
-        <w:ind w:left="720"/>
-        <w:rPr>
-          <w:rFonts w:ascii="Liberation Serif" w:hAnsi="Liberation Serif" w:cs="Liberation Serif"/>
-          <w:color w:val="222222"/>
-          <w:lang w:val="es-PE"/>
-        </w:rPr>
-      </w:pPr>
+        <w:pStyle w:val="Ttulo2"/>
+      </w:pPr>
+      <w:bookmarkStart w:id="10" w:name="__RefHeading___Toc465957085"/>
+      <w:bookmarkStart w:id="11" w:name="__RefHeading___Toc465957086"/>
+      <w:bookmarkStart w:id="12" w:name="_Toc132963164"/>
+      <w:bookmarkEnd w:id="10"/>
+      <w:r>
+        <w:rPr>
+          <w:lang w:val="es-PE"/>
+        </w:rPr>
+        <w:t>Resumen</w:t>
+      </w:r>
+      <w:bookmarkEnd w:id="11"/>
+      <w:bookmarkEnd w:id="12"/>
     </w:p>
     <w:p>
       <w:pPr>
-        <w:pStyle w:val="Ttulo2"/>
-      </w:pPr>
-      <w:bookmarkStart w:id="10" w:name="__RefHeading___Toc465957085"/>
-      <w:bookmarkStart w:id="11" w:name="_Toc132963163"/>
-      <w:bookmarkEnd w:id="10"/>
+        <w:rPr>
+          <w:lang w:val="es-PE"/>
+        </w:rPr>
+      </w:pPr>
       <w:r>
         <w:rPr>
           <w:lang w:val="es-PE"/>
         </w:rPr>
-        <w:t>Referencias</w:t>
-      </w:r>
-      <w:bookmarkEnd w:id="11"/>
-    </w:p>
-    <w:p>
-      <w:bookmarkStart w:id="12" w:name="__RefHeading___Toc465957086"/>
-      <w:r>
-        <w:rPr>
-          <w:lang w:val="es-PE"/>
-        </w:rPr>
-        <w:t>Licitación de Requisitos.xls</w:t>
-      </w:r>
-    </w:p>
-    <w:p>
-      <w:r>
-        <w:rPr>
-          <w:lang w:val="es-PE"/>
-        </w:rPr>
-        <w:t>Requisitos no funciones.xlsx</w:t>
-      </w:r>
-    </w:p>
-    <w:p>
-      <w:pPr>
-        <w:pStyle w:val="Ttulo2"/>
-      </w:pPr>
-      <w:bookmarkStart w:id="13" w:name="_Toc132963164"/>
-      <w:r>
-        <w:rPr>
-          <w:lang w:val="es-PE"/>
-        </w:rPr>
-        <w:t>Resumen</w:t>
-      </w:r>
-      <w:bookmarkEnd w:id="12"/>
-      <w:bookmarkEnd w:id="13"/>
-    </w:p>
-    <w:p>
-      <w:pPr>
-        <w:rPr>
-          <w:lang w:val="es-PE"/>
-        </w:rPr>
-      </w:pPr>
-      <w:r>
-        <w:rPr>
-          <w:lang w:val="es-PE"/>
-        </w:rPr>
-        <w:t xml:space="preserve">La interfaz de búsqueda permite a los usuarios ingresar criterios como fecha, lugar, tipo de delito y palabras clave para encontrar reportes específicos. Los filtros refinan la búsqueda según necesidades como tipo de delito o gravedad. Después de aplicar los filtros, se muestra una lista de reportes que coinciden con los criterios. Los usuarios pueden ver detalles completos de cada reporte, incluyendo descripción, fecha, ubicación </w:t>
-      </w:r>
-      <w:r>
-        <w:rPr>
-          <w:lang w:val="es-PE"/>
-        </w:rPr>
-        <w:lastRenderedPageBreak/>
-        <w:t>y evidencias. También pueden realizar acciones adicionales como guardar, compartir o marcar reportes como favoritos</w:t>
+        <w:t>La interfaz de búsqueda permite a los usuarios ingresar criterios como fecha, lugar, tipo de delito y palabras clave para encontrar reportes específicos. Los filtros refinan la búsqueda según necesidades como tipo de delito o gravedad. Después de aplicar los filtros, se muestra una lista de reportes que coinciden con los criterios. Los usuarios pueden ver detalles completos de cada reporte, incluyendo descripción, fecha, ubicación y evidencias. También pueden realizar acciones adicionales como guardar, compartir o marcar reportes como favoritos</w:t>
       </w:r>
       <w:r>
         <w:rPr>
@@ -3313,311 +2315,12 @@
     </w:p>
     <w:p>
       <w:pPr>
-        <w:pStyle w:val="Ttulo1"/>
-      </w:pPr>
-      <w:bookmarkStart w:id="14" w:name="__RefHeading___Toc465957087"/>
-      <w:bookmarkStart w:id="15" w:name="_Toc132963165"/>
-      <w:bookmarkEnd w:id="14"/>
-      <w:r>
-        <w:rPr>
-          <w:lang w:val="es-PE"/>
-        </w:rPr>
-        <w:lastRenderedPageBreak/>
-        <w:t>Descripción General</w:t>
-      </w:r>
-      <w:bookmarkEnd w:id="15"/>
-    </w:p>
-    <w:p>
-      <w:pPr>
-        <w:pStyle w:val="Ttulo2"/>
-        <w:ind w:left="426" w:hanging="568"/>
-      </w:pPr>
-      <w:bookmarkStart w:id="16" w:name="_Toc132963166"/>
-      <w:r>
-        <w:rPr>
-          <w:lang w:val="es-PE"/>
-        </w:rPr>
-        <w:t>Diagrama de Casos de Usos</w:t>
-      </w:r>
-      <w:bookmarkEnd w:id="16"/>
-    </w:p>
-    <w:p>
-      <w:pPr>
-        <w:jc w:val="center"/>
-        <w:rPr>
-          <w:lang w:eastAsia="es-PE"/>
-        </w:rPr>
-      </w:pPr>
-    </w:p>
-    <w:p>
-      <w:pPr>
-        <w:pStyle w:val="Ttulo2"/>
-        <w:ind w:left="426" w:hanging="568"/>
-      </w:pPr>
-      <w:bookmarkStart w:id="17" w:name="__RefHeading___Toc465957089"/>
-      <w:bookmarkStart w:id="18" w:name="_Toc132963167"/>
-      <w:bookmarkEnd w:id="17"/>
-      <w:r>
-        <w:rPr>
-          <w:lang w:val="es-PE"/>
-        </w:rPr>
-        <w:t>Descripción</w:t>
-      </w:r>
-      <w:bookmarkEnd w:id="18"/>
-    </w:p>
-    <w:p>
-      <w:r>
-        <w:rPr>
-          <w:lang w:val="es-PE"/>
-        </w:rPr>
-        <w:t>.</w:t>
-      </w:r>
-    </w:p>
-    <w:p>
-      <w:pPr>
-        <w:pStyle w:val="Ttulo2"/>
-        <w:ind w:left="426" w:hanging="568"/>
-      </w:pPr>
-      <w:bookmarkStart w:id="19" w:name="__RefHeading___Toc465957090"/>
-      <w:bookmarkStart w:id="20" w:name="_Toc132963168"/>
-      <w:bookmarkEnd w:id="19"/>
-      <w:r>
-        <w:rPr>
-          <w:lang w:val="es-PE"/>
-        </w:rPr>
-        <w:t>Actores</w:t>
-      </w:r>
-      <w:bookmarkEnd w:id="20"/>
-    </w:p>
-    <w:p>
-      <w:pPr>
-        <w:numPr>
-          <w:ilvl w:val="0"/>
-          <w:numId w:val="3"/>
-        </w:numPr>
-      </w:pPr>
-      <w:r>
-        <w:rPr>
-          <w:lang w:val="es-PE"/>
-        </w:rPr>
-        <w:t>Cliente</w:t>
-      </w:r>
-    </w:p>
-    <w:p>
-      <w:pPr>
-        <w:pStyle w:val="Ttulo2"/>
-        <w:ind w:left="426" w:hanging="568"/>
-      </w:pPr>
-      <w:bookmarkStart w:id="21" w:name="__RefHeading___Toc465957091"/>
-      <w:bookmarkStart w:id="22" w:name="_Toc132963169"/>
-      <w:bookmarkEnd w:id="21"/>
-      <w:r>
-        <w:rPr>
-          <w:lang w:val="es-PE"/>
-        </w:rPr>
-        <w:t>Precondiciones</w:t>
-      </w:r>
-      <w:bookmarkEnd w:id="22"/>
-    </w:p>
-    <w:p>
-      <w:r>
-        <w:rPr>
-          <w:lang w:val="es-PE"/>
-        </w:rPr>
-        <w:t>.</w:t>
-      </w:r>
-    </w:p>
-    <w:p>
-      <w:pPr>
-        <w:pStyle w:val="Ttulo2"/>
-        <w:ind w:left="426" w:hanging="568"/>
-      </w:pPr>
-      <w:bookmarkStart w:id="23" w:name="__RefHeading___Toc465957092"/>
-      <w:bookmarkStart w:id="24" w:name="_Toc132963170"/>
-      <w:bookmarkEnd w:id="23"/>
-      <w:proofErr w:type="spellStart"/>
-      <w:r>
-        <w:rPr>
-          <w:lang w:val="es-PE"/>
-        </w:rPr>
-        <w:t>Pos</w:t>
-      </w:r>
-      <w:proofErr w:type="spellEnd"/>
-      <w:r>
-        <w:rPr>
-          <w:lang w:val="es-PE"/>
-        </w:rPr>
-        <w:t xml:space="preserve"> Condiciones</w:t>
-      </w:r>
-      <w:bookmarkEnd w:id="24"/>
-    </w:p>
-    <w:p>
-      <w:r>
-        <w:rPr>
-          <w:lang w:val="es-PE"/>
-        </w:rPr>
-        <w:t>.</w:t>
-      </w:r>
-    </w:p>
-    <w:p>
-      <w:pPr>
-        <w:pStyle w:val="Ttulo2"/>
-        <w:ind w:left="426" w:hanging="568"/>
-      </w:pPr>
-      <w:bookmarkStart w:id="25" w:name="__RefHeading___Toc465957093"/>
-      <w:bookmarkStart w:id="26" w:name="_Toc132963171"/>
-      <w:bookmarkEnd w:id="25"/>
-      <w:r>
-        <w:rPr>
-          <w:lang w:val="es-PE"/>
-        </w:rPr>
-        <w:t>Flujo Básico</w:t>
-      </w:r>
-      <w:bookmarkEnd w:id="26"/>
-    </w:p>
-    <w:p>
-      <w:pPr>
-        <w:pStyle w:val="Prrafodelista"/>
-      </w:pPr>
-      <w:bookmarkStart w:id="27" w:name="__RefHeading___Toc465957094"/>
-      <w:bookmarkStart w:id="28" w:name="_Toc132963172"/>
-      <w:bookmarkEnd w:id="27"/>
-      <w:r>
-        <w:t>.</w:t>
-      </w:r>
-    </w:p>
-    <w:p>
-      <w:pPr>
-        <w:pStyle w:val="Ttulo2"/>
-        <w:ind w:left="426" w:hanging="568"/>
-      </w:pPr>
-      <w:r>
-        <w:rPr>
-          <w:lang w:val="es-PE"/>
-        </w:rPr>
-        <w:t>Excepciones</w:t>
-      </w:r>
-      <w:bookmarkEnd w:id="28"/>
-    </w:p>
-    <w:p>
-      <w:pPr>
-        <w:rPr>
-          <w:sz w:val="20"/>
-          <w:szCs w:val="20"/>
-        </w:rPr>
-      </w:pPr>
-      <w:r>
-        <w:rPr>
-          <w:b/>
-          <w:sz w:val="20"/>
-          <w:szCs w:val="20"/>
-          <w:lang w:val="es-PE"/>
-        </w:rPr>
-        <w:t>[EX1]:</w:t>
-      </w:r>
-    </w:p>
-    <w:p>
-      <w:pPr>
-        <w:pStyle w:val="Prrafodelista"/>
-        <w:numPr>
-          <w:ilvl w:val="0"/>
-          <w:numId w:val="4"/>
-        </w:numPr>
-        <w:rPr>
-          <w:sz w:val="20"/>
-          <w:szCs w:val="20"/>
-        </w:rPr>
-      </w:pPr>
-      <w:r>
-        <w:rPr>
-          <w:sz w:val="20"/>
-          <w:szCs w:val="20"/>
-        </w:rPr>
-        <w:t xml:space="preserve">. </w:t>
-      </w:r>
-    </w:p>
-    <w:p>
-      <w:pPr>
-        <w:pStyle w:val="Ttulo2"/>
-        <w:ind w:left="426" w:hanging="568"/>
-      </w:pPr>
-      <w:bookmarkStart w:id="29" w:name="__RefHeading___Toc465957096"/>
-      <w:bookmarkStart w:id="30" w:name="_Toc132963174"/>
-      <w:bookmarkEnd w:id="29"/>
-      <w:r>
-        <w:rPr>
-          <w:lang w:val="es-PE"/>
-        </w:rPr>
-        <w:t>Requerimientos no funcionales</w:t>
-      </w:r>
-      <w:bookmarkEnd w:id="30"/>
-    </w:p>
-    <w:p>
-      <w:pPr>
-        <w:numPr>
-          <w:ilvl w:val="0"/>
-          <w:numId w:val="4"/>
-        </w:numPr>
-      </w:pPr>
-      <w:r>
-        <w:rPr>
-          <w:lang w:val="es-PE"/>
-        </w:rPr>
-        <w:t>RNF00</w:t>
-      </w:r>
-      <w:r>
-        <w:rPr>
-          <w:lang w:val="es-PE"/>
-        </w:rPr>
-        <w:t>n</w:t>
-      </w:r>
-      <w:r>
-        <w:rPr>
-          <w:lang w:val="es-PE"/>
-        </w:rPr>
-        <w:t xml:space="preserve"> –.</w:t>
-      </w:r>
-    </w:p>
-    <w:p>
-      <w:pPr>
-        <w:numPr>
-          <w:ilvl w:val="0"/>
-          <w:numId w:val="4"/>
-        </w:numPr>
-      </w:pPr>
-      <w:r>
-        <w:rPr>
-          <w:lang w:val="es-PE"/>
-        </w:rPr>
-        <w:t>RNF00</w:t>
-      </w:r>
-      <w:r>
-        <w:rPr>
-          <w:lang w:val="es-PE"/>
-        </w:rPr>
-        <w:t>n</w:t>
-      </w:r>
-      <w:r>
-        <w:rPr>
-          <w:lang w:val="es-PE"/>
-        </w:rPr>
-        <w:t xml:space="preserve"> –.</w:t>
-      </w:r>
-    </w:p>
-    <w:p>
-      <w:pPr>
-        <w:ind w:left="360"/>
-        <w:rPr>
-          <w:lang w:val="es-PE"/>
-        </w:rPr>
-      </w:pPr>
-    </w:p>
-    <w:p>
-      <w:pPr>
-        <w:rPr>
-          <w:lang w:val="es-PE"/>
-        </w:rPr>
-      </w:pPr>
+        <w:rPr>
+          <w:lang w:val="es-PE"/>
+        </w:rPr>
+      </w:pPr>
+      <w:bookmarkStart w:id="13" w:name="__RefHeading___Toc465957087"/>
+      <w:bookmarkEnd w:id="13"/>
     </w:p>
     <w:p/>
     <w:sectPr>
@@ -3633,7 +2336,7 @@
 </file>
 
 <file path=word/endnotes.xml><?xml version="1.0" encoding="utf-8"?>
-<w:endnotes xmlns:wpc="http://schemas.microsoft.com/office/word/2010/wordprocessingCanvas" xmlns:cx="http://schemas.microsoft.com/office/drawing/2014/chartex" xmlns:cx1="http://schemas.microsoft.com/office/drawing/2015/9/8/chartex" xmlns:cx2="http://schemas.microsoft.com/office/drawing/2015/10/21/chartex" xmlns:cx3="http://schemas.microsoft.com/office/drawing/2016/5/9/chartex" xmlns:cx4="http://schemas.microsoft.com/office/drawing/2016/5/10/chartex" xmlns:cx5="http://schemas.microsoft.com/office/drawing/2016/5/11/chartex" xmlns:cx6="http://schemas.microsoft.com/office/drawing/2016/5/12/chartex" xmlns:cx7="http://schemas.microsoft.com/office/drawing/2016/5/13/chartex" xmlns:cx8="http://schemas.microsoft.com/office/drawing/2016/5/14/chartex" xmlns:mc="http://schemas.openxmlformats.org/markup-compatibility/2006" xmlns:aink="http://schemas.microsoft.com/office/drawing/2016/ink" xmlns:am3d="http://schemas.microsoft.com/office/drawing/2017/model3d" xmlns:o="urn:schemas-microsoft-com:office:office" xmlns:oel="http://schemas.microsoft.com/office/2019/extlst" xmlns:r="http://schemas.openxmlformats.org/officeDocument/2006/relationships" xmlns:m="http://schemas.openxmlformats.org/officeDocument/2006/math" xmlns:v="urn:schemas-microsoft-com:vml" xmlns:wp14="http://schemas.microsoft.com/office/word/2010/wordprocessingDrawing" xmlns:wp="http://schemas.openxmlformats.org/drawingml/2006/wordprocessingDrawing" xmlns:w10="urn:schemas-microsoft-com:office:word" xmlns:w="http://schemas.openxmlformats.org/wordprocessingml/2006/main" xmlns:w14="http://schemas.microsoft.com/office/word/2010/wordml" xmlns:w15="http://schemas.microsoft.com/office/word/2012/wordml" xmlns:w16cex="http://schemas.microsoft.com/office/word/2018/wordml/cex" xmlns:w16cid="http://schemas.microsoft.com/office/word/2016/wordml/cid" xmlns:w16="http://schemas.microsoft.com/office/word/2018/wordml" xmlns:w16sdtdh="http://schemas.microsoft.com/office/word/2020/wordml/sdtdatahash" xmlns:w16se="http://schemas.microsoft.com/office/word/2015/wordml/symex" xmlns:wpg="http://schemas.microsoft.com/office/word/2010/wordprocessingGroup" xmlns:wpi="http://schemas.microsoft.com/office/word/2010/wordprocessingInk" xmlns:wne="http://schemas.microsoft.com/office/word/2006/wordml" xmlns:wps="http://schemas.microsoft.com/office/word/2010/wordprocessingShape" mc:Ignorable="w14 w15 w16se w16cid w16 w16cex w16sdtdh wp14">
+<w:endnotes xmlns:wpc="http://schemas.microsoft.com/office/word/2010/wordprocessingCanvas" xmlns:cx="http://schemas.microsoft.com/office/drawing/2014/chartex" xmlns:cx1="http://schemas.microsoft.com/office/drawing/2015/9/8/chartex" xmlns:cx2="http://schemas.microsoft.com/office/drawing/2015/10/21/chartex" xmlns:cx3="http://schemas.microsoft.com/office/drawing/2016/5/9/chartex" xmlns:cx4="http://schemas.microsoft.com/office/drawing/2016/5/10/chartex" xmlns:cx5="http://schemas.microsoft.com/office/drawing/2016/5/11/chartex" xmlns:cx6="http://schemas.microsoft.com/office/drawing/2016/5/12/chartex" xmlns:cx7="http://schemas.microsoft.com/office/drawing/2016/5/13/chartex" xmlns:cx8="http://schemas.microsoft.com/office/drawing/2016/5/14/chartex" xmlns:mc="http://schemas.openxmlformats.org/markup-compatibility/2006" xmlns:aink="http://schemas.microsoft.com/office/drawing/2016/ink" xmlns:am3d="http://schemas.microsoft.com/office/drawing/2017/model3d" xmlns:o="urn:schemas-microsoft-com:office:office" xmlns:oel="http://schemas.microsoft.com/office/2019/extlst" xmlns:r="http://schemas.openxmlformats.org/officeDocument/2006/relationships" xmlns:m="http://schemas.openxmlformats.org/officeDocument/2006/math" xmlns:v="urn:schemas-microsoft-com:vml" xmlns:wp14="http://schemas.microsoft.com/office/word/2010/wordprocessingDrawing" xmlns:wp="http://schemas.openxmlformats.org/drawingml/2006/wordprocessingDrawing" xmlns:w10="urn:schemas-microsoft-com:office:word" xmlns:w="http://schemas.openxmlformats.org/wordprocessingml/2006/main" xmlns:w14="http://schemas.microsoft.com/office/word/2010/wordml" xmlns:w15="http://schemas.microsoft.com/office/word/2012/wordml" xmlns:w16cex="http://schemas.microsoft.com/office/word/2018/wordml/cex" xmlns:w16cid="http://schemas.microsoft.com/office/word/2016/wordml/cid" xmlns:w16="http://schemas.microsoft.com/office/word/2018/wordml" xmlns:w16du="http://schemas.microsoft.com/office/word/2023/wordml/word16du" xmlns:w16sdtdh="http://schemas.microsoft.com/office/word/2020/wordml/sdtdatahash" xmlns:w16se="http://schemas.microsoft.com/office/word/2015/wordml/symex" xmlns:wpg="http://schemas.microsoft.com/office/word/2010/wordprocessingGroup" xmlns:wpi="http://schemas.microsoft.com/office/word/2010/wordprocessingInk" xmlns:wne="http://schemas.microsoft.com/office/word/2006/wordml" xmlns:wps="http://schemas.microsoft.com/office/word/2010/wordprocessingShape" mc:Ignorable="w14 w15 w16se w16cid w16 w16cex w16sdtdh w16du wp14">
   <w:endnote w:type="separator" w:id="-1">
     <w:p>
       <w:pPr>
@@ -3658,7 +2361,7 @@
 </file>
 
 <file path=word/footer1.xml><?xml version="1.0" encoding="utf-8"?>
-<w:ftr xmlns:wpc="http://schemas.microsoft.com/office/word/2010/wordprocessingCanvas" xmlns:cx="http://schemas.microsoft.com/office/drawing/2014/chartex" xmlns:cx1="http://schemas.microsoft.com/office/drawing/2015/9/8/chartex" xmlns:cx2="http://schemas.microsoft.com/office/drawing/2015/10/21/chartex" xmlns:cx3="http://schemas.microsoft.com/office/drawing/2016/5/9/chartex" xmlns:cx4="http://schemas.microsoft.com/office/drawing/2016/5/10/chartex" xmlns:cx5="http://schemas.microsoft.com/office/drawing/2016/5/11/chartex" xmlns:cx6="http://schemas.microsoft.com/office/drawing/2016/5/12/chartex" xmlns:cx7="http://schemas.microsoft.com/office/drawing/2016/5/13/chartex" xmlns:cx8="http://schemas.microsoft.com/office/drawing/2016/5/14/chartex" xmlns:mc="http://schemas.openxmlformats.org/markup-compatibility/2006" xmlns:aink="http://schemas.microsoft.com/office/drawing/2016/ink" xmlns:am3d="http://schemas.microsoft.com/office/drawing/2017/model3d" xmlns:o="urn:schemas-microsoft-com:office:office" xmlns:oel="http://schemas.microsoft.com/office/2019/extlst" xmlns:r="http://schemas.openxmlformats.org/officeDocument/2006/relationships" xmlns:m="http://schemas.openxmlformats.org/officeDocument/2006/math" xmlns:v="urn:schemas-microsoft-com:vml" xmlns:wp14="http://schemas.microsoft.com/office/word/2010/wordprocessingDrawing" xmlns:wp="http://schemas.openxmlformats.org/drawingml/2006/wordprocessingDrawing" xmlns:w10="urn:schemas-microsoft-com:office:word" xmlns:w="http://schemas.openxmlformats.org/wordprocessingml/2006/main" xmlns:w14="http://schemas.microsoft.com/office/word/2010/wordml" xmlns:w15="http://schemas.microsoft.com/office/word/2012/wordml" xmlns:w16cex="http://schemas.microsoft.com/office/word/2018/wordml/cex" xmlns:w16cid="http://schemas.microsoft.com/office/word/2016/wordml/cid" xmlns:w16="http://schemas.microsoft.com/office/word/2018/wordml" xmlns:w16sdtdh="http://schemas.microsoft.com/office/word/2020/wordml/sdtdatahash" xmlns:w16se="http://schemas.microsoft.com/office/word/2015/wordml/symex" xmlns:wpg="http://schemas.microsoft.com/office/word/2010/wordprocessingGroup" xmlns:wpi="http://schemas.microsoft.com/office/word/2010/wordprocessingInk" xmlns:wne="http://schemas.microsoft.com/office/word/2006/wordml" xmlns:wps="http://schemas.microsoft.com/office/word/2010/wordprocessingShape" mc:Ignorable="w14 w15 w16se w16cid w16 w16cex w16sdtdh wp14">
+<w:ftr xmlns:wpc="http://schemas.microsoft.com/office/word/2010/wordprocessingCanvas" xmlns:cx="http://schemas.microsoft.com/office/drawing/2014/chartex" xmlns:cx1="http://schemas.microsoft.com/office/drawing/2015/9/8/chartex" xmlns:cx2="http://schemas.microsoft.com/office/drawing/2015/10/21/chartex" xmlns:cx3="http://schemas.microsoft.com/office/drawing/2016/5/9/chartex" xmlns:cx4="http://schemas.microsoft.com/office/drawing/2016/5/10/chartex" xmlns:cx5="http://schemas.microsoft.com/office/drawing/2016/5/11/chartex" xmlns:cx6="http://schemas.microsoft.com/office/drawing/2016/5/12/chartex" xmlns:cx7="http://schemas.microsoft.com/office/drawing/2016/5/13/chartex" xmlns:cx8="http://schemas.microsoft.com/office/drawing/2016/5/14/chartex" xmlns:mc="http://schemas.openxmlformats.org/markup-compatibility/2006" xmlns:aink="http://schemas.microsoft.com/office/drawing/2016/ink" xmlns:am3d="http://schemas.microsoft.com/office/drawing/2017/model3d" xmlns:o="urn:schemas-microsoft-com:office:office" xmlns:oel="http://schemas.microsoft.com/office/2019/extlst" xmlns:r="http://schemas.openxmlformats.org/officeDocument/2006/relationships" xmlns:m="http://schemas.openxmlformats.org/officeDocument/2006/math" xmlns:v="urn:schemas-microsoft-com:vml" xmlns:wp14="http://schemas.microsoft.com/office/word/2010/wordprocessingDrawing" xmlns:wp="http://schemas.openxmlformats.org/drawingml/2006/wordprocessingDrawing" xmlns:w10="urn:schemas-microsoft-com:office:word" xmlns:w="http://schemas.openxmlformats.org/wordprocessingml/2006/main" xmlns:w14="http://schemas.microsoft.com/office/word/2010/wordml" xmlns:w15="http://schemas.microsoft.com/office/word/2012/wordml" xmlns:w16cex="http://schemas.microsoft.com/office/word/2018/wordml/cex" xmlns:w16cid="http://schemas.microsoft.com/office/word/2016/wordml/cid" xmlns:w16="http://schemas.microsoft.com/office/word/2018/wordml" xmlns:w16du="http://schemas.microsoft.com/office/word/2023/wordml/word16du" xmlns:w16sdtdh="http://schemas.microsoft.com/office/word/2020/wordml/sdtdatahash" xmlns:w16se="http://schemas.microsoft.com/office/word/2015/wordml/symex" xmlns:wpg="http://schemas.microsoft.com/office/word/2010/wordprocessingGroup" xmlns:wpi="http://schemas.microsoft.com/office/word/2010/wordprocessingInk" xmlns:wne="http://schemas.microsoft.com/office/word/2006/wordml" xmlns:wps="http://schemas.microsoft.com/office/word/2010/wordprocessingShape" mc:Ignorable="w14 w15 w16se w16cid w16 w16cex w16sdtdh w16du wp14">
   <w:p>
     <w:pPr>
       <w:pStyle w:val="Piedepgina"/>
@@ -3831,7 +2534,7 @@
 </file>
 
 <file path=word/footnotes.xml><?xml version="1.0" encoding="utf-8"?>
-<w:footnotes xmlns:wpc="http://schemas.microsoft.com/office/word/2010/wordprocessingCanvas" xmlns:cx="http://schemas.microsoft.com/office/drawing/2014/chartex" xmlns:cx1="http://schemas.microsoft.com/office/drawing/2015/9/8/chartex" xmlns:cx2="http://schemas.microsoft.com/office/drawing/2015/10/21/chartex" xmlns:cx3="http://schemas.microsoft.com/office/drawing/2016/5/9/chartex" xmlns:cx4="http://schemas.microsoft.com/office/drawing/2016/5/10/chartex" xmlns:cx5="http://schemas.microsoft.com/office/drawing/2016/5/11/chartex" xmlns:cx6="http://schemas.microsoft.com/office/drawing/2016/5/12/chartex" xmlns:cx7="http://schemas.microsoft.com/office/drawing/2016/5/13/chartex" xmlns:cx8="http://schemas.microsoft.com/office/drawing/2016/5/14/chartex" xmlns:mc="http://schemas.openxmlformats.org/markup-compatibility/2006" xmlns:aink="http://schemas.microsoft.com/office/drawing/2016/ink" xmlns:am3d="http://schemas.microsoft.com/office/drawing/2017/model3d" xmlns:o="urn:schemas-microsoft-com:office:office" xmlns:oel="http://schemas.microsoft.com/office/2019/extlst" xmlns:r="http://schemas.openxmlformats.org/officeDocument/2006/relationships" xmlns:m="http://schemas.openxmlformats.org/officeDocument/2006/math" xmlns:v="urn:schemas-microsoft-com:vml" xmlns:wp14="http://schemas.microsoft.com/office/word/2010/wordprocessingDrawing" xmlns:wp="http://schemas.openxmlformats.org/drawingml/2006/wordprocessingDrawing" xmlns:w10="urn:schemas-microsoft-com:office:word" xmlns:w="http://schemas.openxmlformats.org/wordprocessingml/2006/main" xmlns:w14="http://schemas.microsoft.com/office/word/2010/wordml" xmlns:w15="http://schemas.microsoft.com/office/word/2012/wordml" xmlns:w16cex="http://schemas.microsoft.com/office/word/2018/wordml/cex" xmlns:w16cid="http://schemas.microsoft.com/office/word/2016/wordml/cid" xmlns:w16="http://schemas.microsoft.com/office/word/2018/wordml" xmlns:w16sdtdh="http://schemas.microsoft.com/office/word/2020/wordml/sdtdatahash" xmlns:w16se="http://schemas.microsoft.com/office/word/2015/wordml/symex" xmlns:wpg="http://schemas.microsoft.com/office/word/2010/wordprocessingGroup" xmlns:wpi="http://schemas.microsoft.com/office/word/2010/wordprocessingInk" xmlns:wne="http://schemas.microsoft.com/office/word/2006/wordml" xmlns:wps="http://schemas.microsoft.com/office/word/2010/wordprocessingShape" mc:Ignorable="w14 w15 w16se w16cid w16 w16cex w16sdtdh wp14">
+<w:footnotes xmlns:wpc="http://schemas.microsoft.com/office/word/2010/wordprocessingCanvas" xmlns:cx="http://schemas.microsoft.com/office/drawing/2014/chartex" xmlns:cx1="http://schemas.microsoft.com/office/drawing/2015/9/8/chartex" xmlns:cx2="http://schemas.microsoft.com/office/drawing/2015/10/21/chartex" xmlns:cx3="http://schemas.microsoft.com/office/drawing/2016/5/9/chartex" xmlns:cx4="http://schemas.microsoft.com/office/drawing/2016/5/10/chartex" xmlns:cx5="http://schemas.microsoft.com/office/drawing/2016/5/11/chartex" xmlns:cx6="http://schemas.microsoft.com/office/drawing/2016/5/12/chartex" xmlns:cx7="http://schemas.microsoft.com/office/drawing/2016/5/13/chartex" xmlns:cx8="http://schemas.microsoft.com/office/drawing/2016/5/14/chartex" xmlns:mc="http://schemas.openxmlformats.org/markup-compatibility/2006" xmlns:aink="http://schemas.microsoft.com/office/drawing/2016/ink" xmlns:am3d="http://schemas.microsoft.com/office/drawing/2017/model3d" xmlns:o="urn:schemas-microsoft-com:office:office" xmlns:oel="http://schemas.microsoft.com/office/2019/extlst" xmlns:r="http://schemas.openxmlformats.org/officeDocument/2006/relationships" xmlns:m="http://schemas.openxmlformats.org/officeDocument/2006/math" xmlns:v="urn:schemas-microsoft-com:vml" xmlns:wp14="http://schemas.microsoft.com/office/word/2010/wordprocessingDrawing" xmlns:wp="http://schemas.openxmlformats.org/drawingml/2006/wordprocessingDrawing" xmlns:w10="urn:schemas-microsoft-com:office:word" xmlns:w="http://schemas.openxmlformats.org/wordprocessingml/2006/main" xmlns:w14="http://schemas.microsoft.com/office/word/2010/wordml" xmlns:w15="http://schemas.microsoft.com/office/word/2012/wordml" xmlns:w16cex="http://schemas.microsoft.com/office/word/2018/wordml/cex" xmlns:w16cid="http://schemas.microsoft.com/office/word/2016/wordml/cid" xmlns:w16="http://schemas.microsoft.com/office/word/2018/wordml" xmlns:w16du="http://schemas.microsoft.com/office/word/2023/wordml/word16du" xmlns:w16sdtdh="http://schemas.microsoft.com/office/word/2020/wordml/sdtdatahash" xmlns:w16se="http://schemas.microsoft.com/office/word/2015/wordml/symex" xmlns:wpg="http://schemas.microsoft.com/office/word/2010/wordprocessingGroup" xmlns:wpi="http://schemas.microsoft.com/office/word/2010/wordprocessingInk" xmlns:wne="http://schemas.microsoft.com/office/word/2006/wordml" xmlns:wps="http://schemas.microsoft.com/office/word/2010/wordprocessingShape" mc:Ignorable="w14 w15 w16se w16cid w16 w16cex w16sdtdh w16du wp14">
   <w:footnote w:type="separator" w:id="-1">
     <w:p>
       <w:pPr>
@@ -3856,7 +2559,7 @@
 </file>
 
 <file path=word/numbering.xml><?xml version="1.0" encoding="utf-8"?>
-<w:numbering xmlns:wpc="http://schemas.microsoft.com/office/word/2010/wordprocessingCanvas" xmlns:cx="http://schemas.microsoft.com/office/drawing/2014/chartex" xmlns:cx1="http://schemas.microsoft.com/office/drawing/2015/9/8/chartex" xmlns:cx2="http://schemas.microsoft.com/office/drawing/2015/10/21/chartex" xmlns:cx3="http://schemas.microsoft.com/office/drawing/2016/5/9/chartex" xmlns:cx4="http://schemas.microsoft.com/office/drawing/2016/5/10/chartex" xmlns:cx5="http://schemas.microsoft.com/office/drawing/2016/5/11/chartex" xmlns:cx6="http://schemas.microsoft.com/office/drawing/2016/5/12/chartex" xmlns:cx7="http://schemas.microsoft.com/office/drawing/2016/5/13/chartex" xmlns:cx8="http://schemas.microsoft.com/office/drawing/2016/5/14/chartex" xmlns:mc="http://schemas.openxmlformats.org/markup-compatibility/2006" xmlns:aink="http://schemas.microsoft.com/office/drawing/2016/ink" xmlns:am3d="http://schemas.microsoft.com/office/drawing/2017/model3d" xmlns:o="urn:schemas-microsoft-com:office:office" xmlns:oel="http://schemas.microsoft.com/office/2019/extlst" xmlns:r="http://schemas.openxmlformats.org/officeDocument/2006/relationships" xmlns:m="http://schemas.openxmlformats.org/officeDocument/2006/math" xmlns:v="urn:schemas-microsoft-com:vml" xmlns:wp14="http://schemas.microsoft.com/office/word/2010/wordprocessingDrawing" xmlns:wp="http://schemas.openxmlformats.org/drawingml/2006/wordprocessingDrawing" xmlns:w10="urn:schemas-microsoft-com:office:word" xmlns:w="http://schemas.openxmlformats.org/wordprocessingml/2006/main" xmlns:w14="http://schemas.microsoft.com/office/word/2010/wordml" xmlns:w15="http://schemas.microsoft.com/office/word/2012/wordml" xmlns:w16cex="http://schemas.microsoft.com/office/word/2018/wordml/cex" xmlns:w16cid="http://schemas.microsoft.com/office/word/2016/wordml/cid" xmlns:w16="http://schemas.microsoft.com/office/word/2018/wordml" xmlns:w16sdtdh="http://schemas.microsoft.com/office/word/2020/wordml/sdtdatahash" xmlns:w16se="http://schemas.microsoft.com/office/word/2015/wordml/symex" xmlns:wpg="http://schemas.microsoft.com/office/word/2010/wordprocessingGroup" xmlns:wpi="http://schemas.microsoft.com/office/word/2010/wordprocessingInk" xmlns:wne="http://schemas.microsoft.com/office/word/2006/wordml" xmlns:wps="http://schemas.microsoft.com/office/word/2010/wordprocessingShape" mc:Ignorable="w14 w15 w16se w16cid w16 w16cex w16sdtdh wp14">
+<w:numbering xmlns:wpc="http://schemas.microsoft.com/office/word/2010/wordprocessingCanvas" xmlns:cx="http://schemas.microsoft.com/office/drawing/2014/chartex" xmlns:cx1="http://schemas.microsoft.com/office/drawing/2015/9/8/chartex" xmlns:cx2="http://schemas.microsoft.com/office/drawing/2015/10/21/chartex" xmlns:cx3="http://schemas.microsoft.com/office/drawing/2016/5/9/chartex" xmlns:cx4="http://schemas.microsoft.com/office/drawing/2016/5/10/chartex" xmlns:cx5="http://schemas.microsoft.com/office/drawing/2016/5/11/chartex" xmlns:cx6="http://schemas.microsoft.com/office/drawing/2016/5/12/chartex" xmlns:cx7="http://schemas.microsoft.com/office/drawing/2016/5/13/chartex" xmlns:cx8="http://schemas.microsoft.com/office/drawing/2016/5/14/chartex" xmlns:mc="http://schemas.openxmlformats.org/markup-compatibility/2006" xmlns:aink="http://schemas.microsoft.com/office/drawing/2016/ink" xmlns:am3d="http://schemas.microsoft.com/office/drawing/2017/model3d" xmlns:o="urn:schemas-microsoft-com:office:office" xmlns:oel="http://schemas.microsoft.com/office/2019/extlst" xmlns:r="http://schemas.openxmlformats.org/officeDocument/2006/relationships" xmlns:m="http://schemas.openxmlformats.org/officeDocument/2006/math" xmlns:v="urn:schemas-microsoft-com:vml" xmlns:wp14="http://schemas.microsoft.com/office/word/2010/wordprocessingDrawing" xmlns:wp="http://schemas.openxmlformats.org/drawingml/2006/wordprocessingDrawing" xmlns:w10="urn:schemas-microsoft-com:office:word" xmlns:w="http://schemas.openxmlformats.org/wordprocessingml/2006/main" xmlns:w14="http://schemas.microsoft.com/office/word/2010/wordml" xmlns:w15="http://schemas.microsoft.com/office/word/2012/wordml" xmlns:w16cex="http://schemas.microsoft.com/office/word/2018/wordml/cex" xmlns:w16cid="http://schemas.microsoft.com/office/word/2016/wordml/cid" xmlns:w16="http://schemas.microsoft.com/office/word/2018/wordml" xmlns:w16du="http://schemas.microsoft.com/office/word/2023/wordml/word16du" xmlns:w16sdtdh="http://schemas.microsoft.com/office/word/2020/wordml/sdtdatahash" xmlns:w16se="http://schemas.microsoft.com/office/word/2015/wordml/symex" xmlns:wpg="http://schemas.microsoft.com/office/word/2010/wordprocessingGroup" xmlns:wpi="http://schemas.microsoft.com/office/word/2010/wordprocessingInk" xmlns:wne="http://schemas.microsoft.com/office/word/2006/wordml" xmlns:wps="http://schemas.microsoft.com/office/word/2010/wordprocessingShape" mc:Ignorable="w14 w15 w16se w16cid w16 w16cex w16sdtdh w16du wp14">
   <w:abstractNum w:abstractNumId="0" w15:restartNumberingAfterBreak="0">
     <w:nsid w:val="00000001"/>
     <w:multiLevelType w:val="multilevel"/>
@@ -4688,7 +3391,7 @@
 </file>
 
 <file path=word/styles.xml><?xml version="1.0" encoding="utf-8"?>
-<w:styles xmlns:mc="http://schemas.openxmlformats.org/markup-compatibility/2006" xmlns:r="http://schemas.openxmlformats.org/officeDocument/2006/relationships" xmlns:w="http://schemas.openxmlformats.org/wordprocessingml/2006/main" xmlns:w14="http://schemas.microsoft.com/office/word/2010/wordml" xmlns:w15="http://schemas.microsoft.com/office/word/2012/wordml" xmlns:w16cex="http://schemas.microsoft.com/office/word/2018/wordml/cex" xmlns:w16cid="http://schemas.microsoft.com/office/word/2016/wordml/cid" xmlns:w16="http://schemas.microsoft.com/office/word/2018/wordml" xmlns:w16sdtdh="http://schemas.microsoft.com/office/word/2020/wordml/sdtdatahash" xmlns:w16se="http://schemas.microsoft.com/office/word/2015/wordml/symex" mc:Ignorable="w14 w15 w16se w16cid w16 w16cex w16sdtdh">
+<w:styles xmlns:mc="http://schemas.openxmlformats.org/markup-compatibility/2006" xmlns:r="http://schemas.openxmlformats.org/officeDocument/2006/relationships" xmlns:w="http://schemas.openxmlformats.org/wordprocessingml/2006/main" xmlns:w14="http://schemas.microsoft.com/office/word/2010/wordml" xmlns:w15="http://schemas.microsoft.com/office/word/2012/wordml" xmlns:w16cex="http://schemas.microsoft.com/office/word/2018/wordml/cex" xmlns:w16cid="http://schemas.microsoft.com/office/word/2016/wordml/cid" xmlns:w16="http://schemas.microsoft.com/office/word/2018/wordml" xmlns:w16du="http://schemas.microsoft.com/office/word/2023/wordml/word16du" xmlns:w16sdtdh="http://schemas.microsoft.com/office/word/2020/wordml/sdtdatahash" xmlns:w16se="http://schemas.microsoft.com/office/word/2015/wordml/symex" mc:Ignorable="w14 w15 w16se w16cid w16 w16cex w16sdtdh w16du">
   <w:docDefaults>
     <w:rPrDefault>
       <w:rPr>

</xml_diff>